<commit_message>
research on transmission rates from literature
</commit_message>
<xml_diff>
--- a/Pinsky Paper, Figures, Notes/Summary_Pinsky_Paper (Saskia Notes).docx
+++ b/Pinsky Paper, Figures, Notes/Summary_Pinsky_Paper (Saskia Notes).docx
@@ -272,7 +272,21 @@
         <w:rPr>
           <w:bCs/>
         </w:rPr>
-        <w:t>aimed to evaluate the test performance characteristics of one laboratory-developed and two commercially-available SARS-CoV-2 NAATs on 1648 individual respiratory specimens prospectively grouped in pools of 8 and 4</w:t>
+        <w:t xml:space="preserve">aimed to evaluate the test performance characteristics of one laboratory-developed and two </w:t>
+      </w:r>
+      <w:proofErr w:type="gramStart"/>
+      <w:r>
+        <w:rPr>
+          <w:bCs/>
+        </w:rPr>
+        <w:t>commercially-available</w:t>
+      </w:r>
+      <w:proofErr w:type="gramEnd"/>
+      <w:r>
+        <w:rPr>
+          <w:bCs/>
+        </w:rPr>
+        <w:t xml:space="preserve"> SARS-CoV-2 NAATs on 1648 individual respiratory specimens prospectively grouped in pools of 8 and 4</w:t>
       </w:r>
       <w:r>
         <w:rPr>
@@ -315,7 +329,35 @@
         <w:rPr>
           <w:bCs/>
         </w:rPr>
-        <w:t xml:space="preserve">tested 1,648 prospectively-pooled specimens using three different NAATs for SARS-CoV-2: a laboratory-developed real-time reverse transcription PCR (rRT-PCR) assay targeting the </w:t>
+        <w:t xml:space="preserve">tested 1,648 </w:t>
+      </w:r>
+      <w:proofErr w:type="gramStart"/>
+      <w:r>
+        <w:rPr>
+          <w:bCs/>
+        </w:rPr>
+        <w:t>prospectively-pooled</w:t>
+      </w:r>
+      <w:proofErr w:type="gramEnd"/>
+      <w:r>
+        <w:rPr>
+          <w:bCs/>
+        </w:rPr>
+        <w:t xml:space="preserve"> specimens using three different NAATs for SARS-CoV-2: a laboratory-developed real-time reverse transcription PCR (</w:t>
+      </w:r>
+      <w:proofErr w:type="spellStart"/>
+      <w:r>
+        <w:rPr>
+          <w:bCs/>
+        </w:rPr>
+        <w:t>rRT</w:t>
+      </w:r>
+      <w:proofErr w:type="spellEnd"/>
+      <w:r>
+        <w:rPr>
+          <w:bCs/>
+        </w:rPr>
+        <w:t xml:space="preserve">-PCR) assay targeting the </w:t>
       </w:r>
       <w:r>
         <w:rPr>
@@ -388,7 +430,15 @@
         </w:rPr>
       </w:pPr>
       <w:r>
-        <w:t xml:space="preserve">developed an independent stochastic simulation model to estimate the effects of dilution on PPA and efficiency of a two-stage pooled rRT-PCR testing algorithm, and validated it using these empiric data. </w:t>
+        <w:t xml:space="preserve">developed an independent stochastic simulation model to estimate the effects of dilution on PPA and efficiency of a two-stage pooled </w:t>
+      </w:r>
+      <w:proofErr w:type="spellStart"/>
+      <w:r>
+        <w:t>rRT</w:t>
+      </w:r>
+      <w:proofErr w:type="spellEnd"/>
+      <w:r>
+        <w:t xml:space="preserve">-PCR testing algorithm, and validated it using these empiric data. </w:t>
       </w:r>
     </w:p>
     <w:p>
@@ -500,8 +550,13 @@
         </w:rPr>
         <w:t xml:space="preserve"> value (</w:t>
       </w:r>
-      <w:r>
-        <w:t xml:space="preserve">LoD; </w:t>
+      <w:proofErr w:type="spellStart"/>
+      <w:r>
+        <w:t>LoD</w:t>
+      </w:r>
+      <w:proofErr w:type="spellEnd"/>
+      <w:r>
+        <w:t xml:space="preserve">; </w:t>
       </w:r>
       <w:r>
         <w:rPr>
@@ -561,7 +616,15 @@
         <w:t>t</w:t>
       </w:r>
       <w:r>
-        <w:t xml:space="preserve"> value corresponding to the probability of detecting 95% of true positives, otherwise known as the 95% LoD. Specimens with C</w:t>
+        <w:t xml:space="preserve"> value corresponding to the probability of detecting 95% of true positives, otherwise known as the 95% </w:t>
+      </w:r>
+      <w:proofErr w:type="spellStart"/>
+      <w:r>
+        <w:t>LoD</w:t>
+      </w:r>
+      <w:proofErr w:type="spellEnd"/>
+      <w:r>
+        <w:t>. Specimens with C</w:t>
       </w:r>
       <w:r>
         <w:rPr>
@@ -588,7 +651,23 @@
         <w:t>(???)</w:t>
       </w:r>
       <w:r>
-        <w:t xml:space="preserve"> the LoD are assigned a decreasing probability of detection based on a probit regression curve, the shape of which was determined in the initial validation of the LDT assay</w:t>
+        <w:t xml:space="preserve"> the </w:t>
+      </w:r>
+      <w:proofErr w:type="spellStart"/>
+      <w:r>
+        <w:t>LoD</w:t>
+      </w:r>
+      <w:proofErr w:type="spellEnd"/>
+      <w:r>
+        <w:t xml:space="preserve"> are assigned a decreasing probability of detection based on a </w:t>
+      </w:r>
+      <w:proofErr w:type="spellStart"/>
+      <w:r>
+        <w:t>probit</w:t>
+      </w:r>
+      <w:proofErr w:type="spellEnd"/>
+      <w:r>
+        <w:t xml:space="preserve"> regression curve, the shape of which was determined in the initial validation of the LDT assay</w:t>
       </w:r>
     </w:p>
     <w:p>
@@ -638,8 +717,16 @@
         <w:rPr>
           <w:u w:val="single"/>
         </w:rPr>
-        <w:t>values above the LoD</w:t>
-      </w:r>
+        <w:t xml:space="preserve">values above the </w:t>
+      </w:r>
+      <w:proofErr w:type="spellStart"/>
+      <w:r>
+        <w:rPr>
+          <w:u w:val="single"/>
+        </w:rPr>
+        <w:t>LoD</w:t>
+      </w:r>
+      <w:proofErr w:type="spellEnd"/>
       <w:r>
         <w:t xml:space="preserve"> (</w:t>
       </w:r>
@@ -676,7 +763,23 @@
         <w:t>t</w:t>
       </w:r>
       <w:r>
-        <w:t xml:space="preserve"> greater than the LoD. This makes the model output independent of the actual LoD C</w:t>
+        <w:t xml:space="preserve"> greater than the </w:t>
+      </w:r>
+      <w:proofErr w:type="spellStart"/>
+      <w:r>
+        <w:t>LoD</w:t>
+      </w:r>
+      <w:proofErr w:type="spellEnd"/>
+      <w:r>
+        <w:t xml:space="preserve">. This makes the model output independent of the actual </w:t>
+      </w:r>
+      <w:proofErr w:type="spellStart"/>
+      <w:r>
+        <w:t>LoD</w:t>
+      </w:r>
+      <w:proofErr w:type="spellEnd"/>
+      <w:r>
+        <w:t xml:space="preserve"> C</w:t>
       </w:r>
       <w:r>
         <w:rPr>
@@ -685,7 +788,15 @@
         <w:t xml:space="preserve">t </w:t>
       </w:r>
       <w:r>
-        <w:t>value itself, allowing for the model to be used across different rRT-PCR assays</w:t>
+        <w:t xml:space="preserve">value itself, allowing for the model to be used across different </w:t>
+      </w:r>
+      <w:proofErr w:type="spellStart"/>
+      <w:r>
+        <w:t>rRT</w:t>
+      </w:r>
+      <w:proofErr w:type="spellEnd"/>
+      <w:r>
+        <w:t>-PCR assays</w:t>
       </w:r>
     </w:p>
     <w:p>
@@ -869,7 +980,15 @@
         <w:t>l</w:t>
       </w:r>
       <w:r>
-        <w:t>ikely to have multiple positive tests per pool. So at high prevalence, increasing pool size increases PPA</w:t>
+        <w:t xml:space="preserve">ikely to have multiple positive tests per pool. </w:t>
+      </w:r>
+      <w:proofErr w:type="gramStart"/>
+      <w:r>
+        <w:t>So</w:t>
+      </w:r>
+      <w:proofErr w:type="gramEnd"/>
+      <w:r>
+        <w:t xml:space="preserve"> at high prevalence, increasing pool size increases PPA</w:t>
       </w:r>
       <w:r>
         <w:t xml:space="preserve">. </w:t>
@@ -897,7 +1016,31 @@
       </w:pPr>
       <w:r>
         <w:lastRenderedPageBreak/>
-        <w:t xml:space="preserve">Ct beyond LoD (i.e. Ct greater than LoD?) means less viral load in a sample, so assay is less sensitive? </w:t>
+        <w:t xml:space="preserve">Ct beyond </w:t>
+      </w:r>
+      <w:proofErr w:type="spellStart"/>
+      <w:r>
+        <w:t>LoD</w:t>
+      </w:r>
+      <w:proofErr w:type="spellEnd"/>
+      <w:r>
+        <w:t xml:space="preserve"> (</w:t>
+      </w:r>
+      <w:proofErr w:type="gramStart"/>
+      <w:r>
+        <w:t>i.e.</w:t>
+      </w:r>
+      <w:proofErr w:type="gramEnd"/>
+      <w:r>
+        <w:t xml:space="preserve"> Ct greater than </w:t>
+      </w:r>
+      <w:proofErr w:type="spellStart"/>
+      <w:r>
+        <w:t>LoD</w:t>
+      </w:r>
+      <w:proofErr w:type="spellEnd"/>
+      <w:r>
+        <w:t xml:space="preserve">?) means less viral load in a sample, so assay is less sensitive? </w:t>
       </w:r>
     </w:p>
     <w:p/>
@@ -927,7 +1070,15 @@
         </w:numPr>
       </w:pPr>
       <w:r>
-        <w:t>Why do we sample ct_set with replacement? Doesn’t this create correlation even in the uncorrelated data?</w:t>
+        <w:t xml:space="preserve">Why do we sample </w:t>
+      </w:r>
+      <w:proofErr w:type="spellStart"/>
+      <w:r>
+        <w:t>ct_set</w:t>
+      </w:r>
+      <w:proofErr w:type="spellEnd"/>
+      <w:r>
+        <w:t xml:space="preserve"> with replacement? Doesn’t this create correlation even in the uncorrelated data?</w:t>
       </w:r>
     </w:p>
     <w:p>
@@ -999,7 +1150,15 @@
         </w:numPr>
       </w:pPr>
       <w:r>
-        <w:t>The problem, a bit of literature on this issue, Pisnky paper</w:t>
+        <w:t xml:space="preserve">The problem, a bit of literature on this issue, </w:t>
+      </w:r>
+      <w:proofErr w:type="spellStart"/>
+      <w:r>
+        <w:t>Pisnky</w:t>
+      </w:r>
+      <w:proofErr w:type="spellEnd"/>
+      <w:r>
+        <w:t xml:space="preserve"> paper</w:t>
       </w:r>
     </w:p>
     <w:p>
@@ -1099,7 +1258,23 @@
         </w:numPr>
       </w:pPr>
       <w:r>
-        <w:t>Sample of positives (x) – probability of being detected is prob(Ct &gt; LoD)</w:t>
+        <w:t xml:space="preserve">Sample of positives (x) – probability of being detected is </w:t>
+      </w:r>
+      <w:proofErr w:type="gramStart"/>
+      <w:r>
+        <w:t>prob(</w:t>
+      </w:r>
+      <w:proofErr w:type="gramEnd"/>
+      <w:r>
+        <w:t xml:space="preserve">Ct &gt; </w:t>
+      </w:r>
+      <w:proofErr w:type="spellStart"/>
+      <w:r>
+        <w:t>LoD</w:t>
+      </w:r>
+      <w:proofErr w:type="spellEnd"/>
+      <w:r>
+        <w:t>)</w:t>
       </w:r>
     </w:p>
     <w:p>
@@ -1147,7 +1322,15 @@
         </w:numPr>
       </w:pPr>
       <w:r>
-        <w:t xml:space="preserve">Sum from 1 to k( </w:t>
+        <w:t xml:space="preserve">Sum from 1 to </w:t>
+      </w:r>
+      <w:proofErr w:type="gramStart"/>
+      <w:r>
+        <w:t>k(</w:t>
+      </w:r>
+      <w:proofErr w:type="gramEnd"/>
+      <w:r>
+        <w:t xml:space="preserve"> </w:t>
       </w:r>
     </w:p>
     <w:p>
@@ -1318,14 +1501,27 @@
           <w:numId w:val="5"/>
         </w:numPr>
       </w:pPr>
-      <w:r>
-        <w:t>P(k | infected)*P(infected</w:t>
+      <w:proofErr w:type="gramStart"/>
+      <w:r>
+        <w:t>P(</w:t>
+      </w:r>
+      <w:proofErr w:type="gramEnd"/>
+      <w:r>
+        <w:t>k | infected)*P(</w:t>
+      </w:r>
+      <w:proofErr w:type="spellStart"/>
+      <w:r>
+        <w:t>infected</w:t>
       </w:r>
       <w:r>
         <w:t>|</w:t>
       </w:r>
       <w:r>
-        <w:t>prevalence)</w:t>
+        <w:t>prevalence</w:t>
+      </w:r>
+      <w:proofErr w:type="spellEnd"/>
+      <w:r>
+        <w:t>)</w:t>
       </w:r>
     </w:p>
     <w:p>
@@ -1349,9 +1545,17 @@
         </w:numPr>
       </w:pPr>
       <w:r>
-        <w:t>Meet again with Claire Thursday or friday</w:t>
-      </w:r>
-    </w:p>
+        <w:t xml:space="preserve">Meet again with Claire Thursday or </w:t>
+      </w:r>
+      <w:proofErr w:type="spellStart"/>
+      <w:r>
+        <w:t>friday</w:t>
+      </w:r>
+      <w:proofErr w:type="spellEnd"/>
+    </w:p>
+    <w:p/>
+    <w:p/>
+    <w:p/>
     <w:p/>
     <w:p/>
     <w:sectPr>

</xml_diff>